<commit_message>
- Added ML Sentence Tagger - Fixed a bug when there are no users in rooms and still get IDLENESS alert.
</commit_message>
<xml_diff>
--- a/resources/הערות כלליות.docx
+++ b/resources/הערות כלליות.docx
@@ -522,8 +522,6 @@
         </w:rPr>
         <w:t xml:space="preserve"> לענן.</w:t>
       </w:r>
-      <w:bookmarkStart w:id="0" w:name="_GoBack"/>
-      <w:bookmarkEnd w:id="0"/>
     </w:p>
     <w:p>
       <w:pPr>
@@ -633,7 +631,6 @@
     <w:p>
       <w:pPr>
         <w:rPr>
-          <w:rFonts w:hint="cs"/>
           <w:rtl/>
         </w:rPr>
       </w:pPr>
@@ -652,9 +649,6 @@
           <w:ilvl w:val="0"/>
           <w:numId w:val="11"/>
         </w:numPr>
-        <w:rPr>
-          <w:rtl/>
-        </w:rPr>
       </w:pPr>
       <w:r>
         <w:rPr>
@@ -729,6 +723,298 @@
         </w:rPr>
         <w:t>).</w:t>
       </w:r>
+    </w:p>
+    <w:p>
+      <w:pPr>
+        <w:rPr>
+          <w:rtl/>
+        </w:rPr>
+      </w:pPr>
+    </w:p>
+    <w:p>
+      <w:pPr>
+        <w:rPr>
+          <w:rtl/>
+        </w:rPr>
+      </w:pPr>
+      <w:r>
+        <w:rPr>
+          <w:rtl/>
+        </w:rPr>
+        <w:t xml:space="preserve">מצב </w:t>
+      </w:r>
+      <w:r>
+        <w:rPr>
+          <w:rFonts w:hint="cs"/>
+          <w:rtl/>
+        </w:rPr>
+        <w:t>נוכחי:</w:t>
+      </w:r>
+    </w:p>
+    <w:p>
+      <w:pPr>
+        <w:pStyle w:val="a3"/>
+        <w:numPr>
+          <w:ilvl w:val="0"/>
+          <w:numId w:val="12"/>
+        </w:numPr>
+      </w:pPr>
+      <w:bookmarkStart w:id="0" w:name="_GoBack"/>
+      <w:r>
+        <w:rPr>
+          <w:rFonts w:hint="cs"/>
+          <w:rtl/>
+        </w:rPr>
+        <w:t>האלגוריתם של ה-</w:t>
+      </w:r>
+      <w:r>
+        <w:rPr>
+          <w:rFonts w:hint="cs"/>
+        </w:rPr>
+        <w:t>ML</w:t>
+      </w:r>
+      <w:r>
+        <w:rPr>
+          <w:rFonts w:hint="cs"/>
+          <w:rtl/>
+        </w:rPr>
+        <w:t xml:space="preserve"> מוכן. כרגע בוחרים את התיוג לפי שיטת </w:t>
+      </w:r>
+      <w:r>
+        <w:t>Majority Vote</w:t>
+      </w:r>
+      <w:r>
+        <w:rPr>
+          <w:rFonts w:hint="cs"/>
+          <w:rtl/>
+        </w:rPr>
+        <w:t xml:space="preserve"> בין כל ה-</w:t>
+      </w:r>
+      <w:r>
+        <w:t>Classifiers</w:t>
+      </w:r>
+      <w:r>
+        <w:rPr>
+          <w:rFonts w:hint="cs"/>
+          <w:rtl/>
+        </w:rPr>
+        <w:t xml:space="preserve"> השונים. התוצאות בזיהוי הודעות של </w:t>
+      </w:r>
+      <w:r>
+        <w:rPr>
+          <w:rFonts w:hint="cs"/>
+        </w:rPr>
+        <w:t>NMD</w:t>
+      </w:r>
+      <w:r>
+        <w:rPr>
+          <w:rFonts w:hint="cs"/>
+          <w:rtl/>
+        </w:rPr>
+        <w:t xml:space="preserve"> ושל </w:t>
+      </w:r>
+      <w:r>
+        <w:rPr>
+          <w:rFonts w:hint="cs"/>
+        </w:rPr>
+        <w:t>TEC</w:t>
+      </w:r>
+      <w:r>
+        <w:rPr>
+          <w:rFonts w:hint="cs"/>
+          <w:rtl/>
+        </w:rPr>
+        <w:t xml:space="preserve"> הן לא מוצלחות במיוחד. צריך לתת </w:t>
+      </w:r>
+      <w:r>
+        <w:t>Train data</w:t>
+      </w:r>
+      <w:r>
+        <w:rPr>
+          <w:rFonts w:hint="cs"/>
+          <w:rtl/>
+        </w:rPr>
+        <w:t xml:space="preserve"> לגביהם.</w:t>
+      </w:r>
+    </w:p>
+    <w:bookmarkEnd w:id="0"/>
+    <w:p>
+      <w:pPr>
+        <w:pStyle w:val="a3"/>
+        <w:numPr>
+          <w:ilvl w:val="0"/>
+          <w:numId w:val="12"/>
+        </w:numPr>
+      </w:pPr>
+      <w:r>
+        <w:rPr>
+          <w:rFonts w:hint="cs"/>
+          <w:rtl/>
+        </w:rPr>
+        <w:t xml:space="preserve">לעשות בדיקות על כל הפרויקט ולראות </w:t>
+      </w:r>
+      <w:proofErr w:type="spellStart"/>
+      <w:r>
+        <w:rPr>
+          <w:rFonts w:hint="cs"/>
+          <w:rtl/>
+        </w:rPr>
+        <w:t>שהכל</w:t>
+      </w:r>
+      <w:proofErr w:type="spellEnd"/>
+      <w:r>
+        <w:rPr>
+          <w:rFonts w:hint="cs"/>
+          <w:rtl/>
+        </w:rPr>
+        <w:t xml:space="preserve"> עובד אחרי השינויים.</w:t>
+      </w:r>
+    </w:p>
+    <w:p>
+      <w:pPr>
+        <w:pStyle w:val="a3"/>
+        <w:numPr>
+          <w:ilvl w:val="0"/>
+          <w:numId w:val="12"/>
+        </w:numPr>
+      </w:pPr>
+      <w:r>
+        <w:rPr>
+          <w:rFonts w:hint="cs"/>
+          <w:rtl/>
+        </w:rPr>
+        <w:t xml:space="preserve">לבדוק אם </w:t>
+      </w:r>
+      <w:r>
+        <w:rPr>
+          <w:rFonts w:hint="cs"/>
+        </w:rPr>
+        <w:t>DS</w:t>
+      </w:r>
+      <w:r>
+        <w:rPr>
+          <w:rFonts w:hint="cs"/>
+          <w:rtl/>
+        </w:rPr>
+        <w:t xml:space="preserve"> עובד אחרי שמקבלים הודעה מהצד של יקיר </w:t>
+      </w:r>
+      <w:proofErr w:type="spellStart"/>
+      <w:r>
+        <w:rPr>
+          <w:rFonts w:hint="cs"/>
+          <w:rtl/>
+        </w:rPr>
+        <w:t>ואחיעד</w:t>
+      </w:r>
+      <w:proofErr w:type="spellEnd"/>
+      <w:r>
+        <w:rPr>
+          <w:rFonts w:hint="cs"/>
+          <w:rtl/>
+        </w:rPr>
+        <w:t>.</w:t>
+      </w:r>
+    </w:p>
+    <w:p>
+      <w:pPr>
+        <w:rPr>
+          <w:rFonts w:hint="cs"/>
+          <w:rtl/>
+        </w:rPr>
+      </w:pPr>
+    </w:p>
+    <w:p>
+      <w:pPr>
+        <w:rPr>
+          <w:rtl/>
+        </w:rPr>
+      </w:pPr>
+    </w:p>
+    <w:p>
+      <w:pPr>
+        <w:rPr>
+          <w:rtl/>
+        </w:rPr>
+      </w:pPr>
+      <w:r>
+        <w:rPr>
+          <w:rtl/>
+        </w:rPr>
+        <w:t>באגים:</w:t>
+      </w:r>
+    </w:p>
+    <w:p>
+      <w:pPr>
+        <w:pStyle w:val="a3"/>
+        <w:numPr>
+          <w:ilvl w:val="0"/>
+          <w:numId w:val="13"/>
+        </w:numPr>
+      </w:pPr>
+      <w:r>
+        <w:rPr>
+          <w:rFonts w:hint="cs"/>
+          <w:rtl/>
+        </w:rPr>
+        <w:t xml:space="preserve">אין אנשים בחדר ועדיין מתקבלות התראות של </w:t>
+      </w:r>
+      <w:r>
+        <w:t>Idleness</w:t>
+      </w:r>
+      <w:r>
+        <w:rPr>
+          <w:rFonts w:hint="cs"/>
+          <w:rtl/>
+        </w:rPr>
+        <w:t>.</w:t>
+      </w:r>
+    </w:p>
+    <w:p>
+      <w:pPr>
+        <w:pStyle w:val="a3"/>
+        <w:numPr>
+          <w:ilvl w:val="0"/>
+          <w:numId w:val="13"/>
+        </w:numPr>
+        <w:rPr>
+          <w:rFonts w:hint="cs"/>
+          <w:rtl/>
+        </w:rPr>
+      </w:pPr>
+      <w:r>
+        <w:rPr>
+          <w:rFonts w:hint="cs"/>
+          <w:rtl/>
+        </w:rPr>
+        <w:t xml:space="preserve">מתקבלת התראת </w:t>
+      </w:r>
+      <w:r>
+        <w:t>Idleness</w:t>
+      </w:r>
+      <w:r>
+        <w:rPr>
+          <w:rFonts w:hint="cs"/>
+          <w:rtl/>
+        </w:rPr>
+        <w:t xml:space="preserve"> ואז שולחים הודעה ועדיין יש </w:t>
+      </w:r>
+      <w:r>
+        <w:t>Idleness</w:t>
+      </w:r>
+      <w:r>
+        <w:rPr>
+          <w:rFonts w:hint="cs"/>
+          <w:rtl/>
+        </w:rPr>
+        <w:t>.</w:t>
+      </w:r>
+    </w:p>
+    <w:p>
+      <w:pPr>
+        <w:rPr>
+          <w:rtl/>
+        </w:rPr>
+      </w:pPr>
     </w:p>
     <w:sectPr>
       <w:pgSz w:w="11900" w:h="16840"/>
@@ -834,6 +1120,95 @@
     </w:lvl>
   </w:abstractNum>
   <w:abstractNum w:abstractNumId="1" w15:restartNumberingAfterBreak="0">
+    <w:nsid w:val="0B8F110C"/>
+    <w:multiLevelType w:val="hybridMultilevel"/>
+    <w:tmpl w:val="8B525E1E"/>
+    <w:lvl w:ilvl="0" w:tplc="0409000F">
+      <w:start w:val="1"/>
+      <w:numFmt w:val="decimal"/>
+      <w:lvlText w:val="%1."/>
+      <w:lvlJc w:val="left"/>
+      <w:pPr>
+        <w:ind w:left="720" w:hanging="360"/>
+      </w:pPr>
+      <w:rPr>
+        <w:rFonts w:hint="default"/>
+      </w:rPr>
+    </w:lvl>
+    <w:lvl w:ilvl="1" w:tplc="04090019" w:tentative="1">
+      <w:start w:val="1"/>
+      <w:numFmt w:val="lowerLetter"/>
+      <w:lvlText w:val="%2."/>
+      <w:lvlJc w:val="left"/>
+      <w:pPr>
+        <w:ind w:left="1440" w:hanging="360"/>
+      </w:pPr>
+    </w:lvl>
+    <w:lvl w:ilvl="2" w:tplc="0409001B" w:tentative="1">
+      <w:start w:val="1"/>
+      <w:numFmt w:val="lowerRoman"/>
+      <w:lvlText w:val="%3."/>
+      <w:lvlJc w:val="right"/>
+      <w:pPr>
+        <w:ind w:left="2160" w:hanging="180"/>
+      </w:pPr>
+    </w:lvl>
+    <w:lvl w:ilvl="3" w:tplc="0409000F" w:tentative="1">
+      <w:start w:val="1"/>
+      <w:numFmt w:val="decimal"/>
+      <w:lvlText w:val="%4."/>
+      <w:lvlJc w:val="left"/>
+      <w:pPr>
+        <w:ind w:left="2880" w:hanging="360"/>
+      </w:pPr>
+    </w:lvl>
+    <w:lvl w:ilvl="4" w:tplc="04090019" w:tentative="1">
+      <w:start w:val="1"/>
+      <w:numFmt w:val="lowerLetter"/>
+      <w:lvlText w:val="%5."/>
+      <w:lvlJc w:val="left"/>
+      <w:pPr>
+        <w:ind w:left="3600" w:hanging="360"/>
+      </w:pPr>
+    </w:lvl>
+    <w:lvl w:ilvl="5" w:tplc="0409001B" w:tentative="1">
+      <w:start w:val="1"/>
+      <w:numFmt w:val="lowerRoman"/>
+      <w:lvlText w:val="%6."/>
+      <w:lvlJc w:val="right"/>
+      <w:pPr>
+        <w:ind w:left="4320" w:hanging="180"/>
+      </w:pPr>
+    </w:lvl>
+    <w:lvl w:ilvl="6" w:tplc="0409000F" w:tentative="1">
+      <w:start w:val="1"/>
+      <w:numFmt w:val="decimal"/>
+      <w:lvlText w:val="%7."/>
+      <w:lvlJc w:val="left"/>
+      <w:pPr>
+        <w:ind w:left="5040" w:hanging="360"/>
+      </w:pPr>
+    </w:lvl>
+    <w:lvl w:ilvl="7" w:tplc="04090019" w:tentative="1">
+      <w:start w:val="1"/>
+      <w:numFmt w:val="lowerLetter"/>
+      <w:lvlText w:val="%8."/>
+      <w:lvlJc w:val="left"/>
+      <w:pPr>
+        <w:ind w:left="5760" w:hanging="360"/>
+      </w:pPr>
+    </w:lvl>
+    <w:lvl w:ilvl="8" w:tplc="0409001B" w:tentative="1">
+      <w:start w:val="1"/>
+      <w:numFmt w:val="lowerRoman"/>
+      <w:lvlText w:val="%9."/>
+      <w:lvlJc w:val="right"/>
+      <w:pPr>
+        <w:ind w:left="6480" w:hanging="180"/>
+      </w:pPr>
+    </w:lvl>
+  </w:abstractNum>
+  <w:abstractNum w:abstractNumId="2" w15:restartNumberingAfterBreak="0">
     <w:nsid w:val="10BA5C70"/>
     <w:multiLevelType w:val="multilevel"/>
     <w:tmpl w:val="006465E8"/>
@@ -922,7 +1297,7 @@
       </w:pPr>
     </w:lvl>
   </w:abstractNum>
-  <w:abstractNum w:abstractNumId="2" w15:restartNumberingAfterBreak="0">
+  <w:abstractNum w:abstractNumId="3" w15:restartNumberingAfterBreak="0">
     <w:nsid w:val="13BA01E5"/>
     <w:multiLevelType w:val="hybridMultilevel"/>
     <w:tmpl w:val="E4C63BC0"/>
@@ -1011,7 +1386,7 @@
       </w:pPr>
     </w:lvl>
   </w:abstractNum>
-  <w:abstractNum w:abstractNumId="3" w15:restartNumberingAfterBreak="0">
+  <w:abstractNum w:abstractNumId="4" w15:restartNumberingAfterBreak="0">
     <w:nsid w:val="21FD14A7"/>
     <w:multiLevelType w:val="hybridMultilevel"/>
     <w:tmpl w:val="914EC328"/>
@@ -1100,7 +1475,7 @@
       </w:pPr>
     </w:lvl>
   </w:abstractNum>
-  <w:abstractNum w:abstractNumId="4" w15:restartNumberingAfterBreak="0">
+  <w:abstractNum w:abstractNumId="5" w15:restartNumberingAfterBreak="0">
     <w:nsid w:val="30416145"/>
     <w:multiLevelType w:val="hybridMultilevel"/>
     <w:tmpl w:val="E9FC1B2C"/>
@@ -1189,7 +1564,7 @@
       </w:pPr>
     </w:lvl>
   </w:abstractNum>
-  <w:abstractNum w:abstractNumId="5" w15:restartNumberingAfterBreak="0">
+  <w:abstractNum w:abstractNumId="6" w15:restartNumberingAfterBreak="0">
     <w:nsid w:val="376D229E"/>
     <w:multiLevelType w:val="hybridMultilevel"/>
     <w:tmpl w:val="654CA5B0"/>
@@ -1278,7 +1653,7 @@
       </w:pPr>
     </w:lvl>
   </w:abstractNum>
-  <w:abstractNum w:abstractNumId="6" w15:restartNumberingAfterBreak="0">
+  <w:abstractNum w:abstractNumId="7" w15:restartNumberingAfterBreak="0">
     <w:nsid w:val="45C30BB6"/>
     <w:multiLevelType w:val="hybridMultilevel"/>
     <w:tmpl w:val="2AB0EA46"/>
@@ -1367,7 +1742,7 @@
       </w:pPr>
     </w:lvl>
   </w:abstractNum>
-  <w:abstractNum w:abstractNumId="7" w15:restartNumberingAfterBreak="0">
+  <w:abstractNum w:abstractNumId="8" w15:restartNumberingAfterBreak="0">
     <w:nsid w:val="4C1C0F21"/>
     <w:multiLevelType w:val="hybridMultilevel"/>
     <w:tmpl w:val="1270CCD6"/>
@@ -1456,7 +1831,7 @@
       </w:pPr>
     </w:lvl>
   </w:abstractNum>
-  <w:abstractNum w:abstractNumId="8" w15:restartNumberingAfterBreak="0">
+  <w:abstractNum w:abstractNumId="9" w15:restartNumberingAfterBreak="0">
     <w:nsid w:val="52444263"/>
     <w:multiLevelType w:val="hybridMultilevel"/>
     <w:tmpl w:val="A63A7A4E"/>
@@ -1545,7 +1920,7 @@
       </w:pPr>
     </w:lvl>
   </w:abstractNum>
-  <w:abstractNum w:abstractNumId="9" w15:restartNumberingAfterBreak="0">
+  <w:abstractNum w:abstractNumId="10" w15:restartNumberingAfterBreak="0">
     <w:nsid w:val="74CE47D8"/>
     <w:multiLevelType w:val="hybridMultilevel"/>
     <w:tmpl w:val="9F6ECF08"/>
@@ -1634,7 +2009,7 @@
       </w:pPr>
     </w:lvl>
   </w:abstractNum>
-  <w:abstractNum w:abstractNumId="10" w15:restartNumberingAfterBreak="0">
+  <w:abstractNum w:abstractNumId="11" w15:restartNumberingAfterBreak="0">
     <w:nsid w:val="78F52852"/>
     <w:multiLevelType w:val="hybridMultilevel"/>
     <w:tmpl w:val="B7327CA6"/>
@@ -1723,38 +2098,133 @@
       </w:pPr>
     </w:lvl>
   </w:abstractNum>
+  <w:abstractNum w:abstractNumId="12" w15:restartNumberingAfterBreak="0">
+    <w:nsid w:val="7E640625"/>
+    <w:multiLevelType w:val="hybridMultilevel"/>
+    <w:tmpl w:val="253E003C"/>
+    <w:lvl w:ilvl="0" w:tplc="0409000F">
+      <w:start w:val="1"/>
+      <w:numFmt w:val="decimal"/>
+      <w:lvlText w:val="%1."/>
+      <w:lvlJc w:val="left"/>
+      <w:pPr>
+        <w:ind w:left="720" w:hanging="360"/>
+      </w:pPr>
+      <w:rPr>
+        <w:rFonts w:hint="default"/>
+      </w:rPr>
+    </w:lvl>
+    <w:lvl w:ilvl="1" w:tplc="04090019" w:tentative="1">
+      <w:start w:val="1"/>
+      <w:numFmt w:val="lowerLetter"/>
+      <w:lvlText w:val="%2."/>
+      <w:lvlJc w:val="left"/>
+      <w:pPr>
+        <w:ind w:left="1440" w:hanging="360"/>
+      </w:pPr>
+    </w:lvl>
+    <w:lvl w:ilvl="2" w:tplc="0409001B" w:tentative="1">
+      <w:start w:val="1"/>
+      <w:numFmt w:val="lowerRoman"/>
+      <w:lvlText w:val="%3."/>
+      <w:lvlJc w:val="right"/>
+      <w:pPr>
+        <w:ind w:left="2160" w:hanging="180"/>
+      </w:pPr>
+    </w:lvl>
+    <w:lvl w:ilvl="3" w:tplc="0409000F" w:tentative="1">
+      <w:start w:val="1"/>
+      <w:numFmt w:val="decimal"/>
+      <w:lvlText w:val="%4."/>
+      <w:lvlJc w:val="left"/>
+      <w:pPr>
+        <w:ind w:left="2880" w:hanging="360"/>
+      </w:pPr>
+    </w:lvl>
+    <w:lvl w:ilvl="4" w:tplc="04090019" w:tentative="1">
+      <w:start w:val="1"/>
+      <w:numFmt w:val="lowerLetter"/>
+      <w:lvlText w:val="%5."/>
+      <w:lvlJc w:val="left"/>
+      <w:pPr>
+        <w:ind w:left="3600" w:hanging="360"/>
+      </w:pPr>
+    </w:lvl>
+    <w:lvl w:ilvl="5" w:tplc="0409001B" w:tentative="1">
+      <w:start w:val="1"/>
+      <w:numFmt w:val="lowerRoman"/>
+      <w:lvlText w:val="%6."/>
+      <w:lvlJc w:val="right"/>
+      <w:pPr>
+        <w:ind w:left="4320" w:hanging="180"/>
+      </w:pPr>
+    </w:lvl>
+    <w:lvl w:ilvl="6" w:tplc="0409000F" w:tentative="1">
+      <w:start w:val="1"/>
+      <w:numFmt w:val="decimal"/>
+      <w:lvlText w:val="%7."/>
+      <w:lvlJc w:val="left"/>
+      <w:pPr>
+        <w:ind w:left="5040" w:hanging="360"/>
+      </w:pPr>
+    </w:lvl>
+    <w:lvl w:ilvl="7" w:tplc="04090019" w:tentative="1">
+      <w:start w:val="1"/>
+      <w:numFmt w:val="lowerLetter"/>
+      <w:lvlText w:val="%8."/>
+      <w:lvlJc w:val="left"/>
+      <w:pPr>
+        <w:ind w:left="5760" w:hanging="360"/>
+      </w:pPr>
+    </w:lvl>
+    <w:lvl w:ilvl="8" w:tplc="0409001B" w:tentative="1">
+      <w:start w:val="1"/>
+      <w:numFmt w:val="lowerRoman"/>
+      <w:lvlText w:val="%9."/>
+      <w:lvlJc w:val="right"/>
+      <w:pPr>
+        <w:ind w:left="6480" w:hanging="180"/>
+      </w:pPr>
+    </w:lvl>
+  </w:abstractNum>
   <w:num w:numId="1">
-    <w:abstractNumId w:val="3"/>
+    <w:abstractNumId w:val="4"/>
   </w:num>
   <w:num w:numId="2">
-    <w:abstractNumId w:val="4"/>
+    <w:abstractNumId w:val="5"/>
   </w:num>
   <w:num w:numId="3">
+    <w:abstractNumId w:val="8"/>
+  </w:num>
+  <w:num w:numId="4">
+    <w:abstractNumId w:val="2"/>
+  </w:num>
+  <w:num w:numId="5">
+    <w:abstractNumId w:val="10"/>
+  </w:num>
+  <w:num w:numId="6">
     <w:abstractNumId w:val="7"/>
   </w:num>
-  <w:num w:numId="4">
-    <w:abstractNumId w:val="1"/>
-  </w:num>
-  <w:num w:numId="5">
-    <w:abstractNumId w:val="9"/>
-  </w:num>
-  <w:num w:numId="6">
+  <w:num w:numId="7">
     <w:abstractNumId w:val="6"/>
-  </w:num>
-  <w:num w:numId="7">
-    <w:abstractNumId w:val="5"/>
   </w:num>
   <w:num w:numId="8">
     <w:abstractNumId w:val="0"/>
   </w:num>
   <w:num w:numId="9">
-    <w:abstractNumId w:val="8"/>
+    <w:abstractNumId w:val="9"/>
   </w:num>
   <w:num w:numId="10">
-    <w:abstractNumId w:val="2"/>
+    <w:abstractNumId w:val="3"/>
   </w:num>
   <w:num w:numId="11">
-    <w:abstractNumId w:val="10"/>
+    <w:abstractNumId w:val="11"/>
+  </w:num>
+  <w:num w:numId="12">
+    <w:abstractNumId w:val="12"/>
+  </w:num>
+  <w:num w:numId="13">
+    <w:abstractNumId w:val="1"/>
   </w:num>
 </w:numbering>
 </file>
@@ -2461,7 +2931,7 @@
 </file>
 
 <file path=customXml/itemProps1.xml><?xml version="1.0" encoding="utf-8"?>
-<ds:datastoreItem xmlns:ds="http://schemas.openxmlformats.org/officeDocument/2006/customXml" ds:itemID="{154EB47D-F474-2F42-A1FD-966E8059C4CF}">
+<ds:datastoreItem xmlns:ds="http://schemas.openxmlformats.org/officeDocument/2006/customXml" ds:itemID="{815E7091-8EC4-B844-B369-4278E63E0808}">
   <ds:schemaRefs>
     <ds:schemaRef ds:uri="http://schemas.openxmlformats.org/officeDocument/2006/bibliography"/>
   </ds:schemaRefs>

</xml_diff>